<commit_message>
This is updated version with Chrome Extension and Node Rest Code
</commit_message>
<xml_diff>
--- a/SourceCodeFind/docs/Source_Code_Find_Project_Instructions.docx
+++ b/SourceCodeFind/docs/Source_Code_Find_Project_Instructions.docx
@@ -21,8 +21,6 @@
         </w:rPr>
         <w:t xml:space="preserve">snippet </w:t>
       </w:r>
-      <w:bookmarkStart w:id="0" w:name="_GoBack"/>
-      <w:bookmarkEnd w:id="0"/>
       <w:r>
         <w:rPr>
           <w:b/>
@@ -222,27 +220,360 @@
         </w:numPr>
       </w:pPr>
       <w:r>
-        <w:t xml:space="preserve">Once the clone is complete, open the command prompt and </w:t>
-      </w:r>
-      <w:r>
-        <w:t>cd to path D:\Projects\</w:t>
-      </w:r>
-      <w:r>
-        <w:t xml:space="preserve"> </w:t>
+        <w:t xml:space="preserve">Once the clone is complete, </w:t>
+      </w:r>
+      <w:r>
+        <w:t xml:space="preserve">execute the DB scripts available in </w:t>
+      </w:r>
+      <w:r>
+        <w:t>D:\Projects\</w:t>
+      </w:r>
+      <w:r>
+        <w:t>NodeJS_Projects\SourceCodeFind\db_scripts</w:t>
+      </w:r>
+      <w:r>
+        <w:t>\</w:t>
+      </w:r>
+      <w:r>
+        <w:rPr>
+          <w:b/>
+        </w:rPr>
+        <w:t>db_scripts.sql</w:t>
+      </w:r>
+      <w:r>
+        <w:t xml:space="preserve"> in </w:t>
+      </w:r>
+      <w:r>
+        <w:t>your local</w:t>
+      </w:r>
+      <w:r>
+        <w:t xml:space="preserve"> MySQL database.</w:t>
+      </w:r>
+    </w:p>
+    <w:p>
+      <w:pPr>
+        <w:pStyle w:val="ListParagraph"/>
+      </w:pPr>
+    </w:p>
+    <w:p>
+      <w:pPr>
+        <w:pStyle w:val="ListParagraph"/>
+        <w:rPr>
+          <w:b/>
+        </w:rPr>
+      </w:pPr>
+      <w:r>
+        <w:rPr>
+          <w:b/>
+        </w:rPr>
+        <w:t xml:space="preserve">CREATE DATABASE </w:t>
       </w:r>
       <w:proofErr w:type="spellStart"/>
       <w:r>
-        <w:t>NodeJS_Projects</w:t>
+        <w:rPr>
+          <w:b/>
+        </w:rPr>
+        <w:t>nodemysql</w:t>
       </w:r>
       <w:proofErr w:type="spellEnd"/>
       <w:r>
-        <w:t>\</w:t>
+        <w:rPr>
+          <w:b/>
+        </w:rPr>
+        <w:t>;</w:t>
+      </w:r>
+    </w:p>
+    <w:p>
+      <w:pPr>
+        <w:pStyle w:val="ListParagraph"/>
+        <w:rPr>
+          <w:b/>
+        </w:rPr>
+      </w:pPr>
+    </w:p>
+    <w:p>
+      <w:pPr>
+        <w:pStyle w:val="ListParagraph"/>
+        <w:rPr>
+          <w:b/>
+        </w:rPr>
+      </w:pPr>
+      <w:r>
+        <w:rPr>
+          <w:b/>
+        </w:rPr>
+        <w:t xml:space="preserve">USE </w:t>
       </w:r>
       <w:proofErr w:type="spellStart"/>
       <w:r>
-        <w:t>SourceCodeFind</w:t>
+        <w:rPr>
+          <w:b/>
+        </w:rPr>
+        <w:t>nodemysql</w:t>
       </w:r>
       <w:proofErr w:type="spellEnd"/>
+      <w:r>
+        <w:rPr>
+          <w:b/>
+        </w:rPr>
+        <w:t>;</w:t>
+      </w:r>
+    </w:p>
+    <w:p>
+      <w:pPr>
+        <w:pStyle w:val="ListParagraph"/>
+        <w:rPr>
+          <w:b/>
+        </w:rPr>
+      </w:pPr>
+    </w:p>
+    <w:p>
+      <w:pPr>
+        <w:pStyle w:val="ListParagraph"/>
+        <w:rPr>
+          <w:b/>
+        </w:rPr>
+      </w:pPr>
+      <w:r>
+        <w:rPr>
+          <w:b/>
+        </w:rPr>
+        <w:t>CREATE TABLE `</w:t>
+      </w:r>
+      <w:proofErr w:type="spellStart"/>
+      <w:r>
+        <w:rPr>
+          <w:b/>
+        </w:rPr>
+        <w:t>code_capture</w:t>
+      </w:r>
+      <w:proofErr w:type="spellEnd"/>
+      <w:r>
+        <w:rPr>
+          <w:b/>
+        </w:rPr>
+        <w:t>` (</w:t>
+      </w:r>
+    </w:p>
+    <w:p>
+      <w:pPr>
+        <w:pStyle w:val="ListParagraph"/>
+        <w:rPr>
+          <w:b/>
+        </w:rPr>
+      </w:pPr>
+      <w:r>
+        <w:rPr>
+          <w:b/>
+        </w:rPr>
+        <w:t xml:space="preserve"> `</w:t>
+      </w:r>
+      <w:proofErr w:type="gramStart"/>
+      <w:r>
+        <w:rPr>
+          <w:b/>
+        </w:rPr>
+        <w:t>id</w:t>
+      </w:r>
+      <w:proofErr w:type="gramEnd"/>
+      <w:r>
+        <w:rPr>
+          <w:b/>
+        </w:rPr>
+        <w:t xml:space="preserve">` </w:t>
+      </w:r>
+      <w:proofErr w:type="spellStart"/>
+      <w:r>
+        <w:rPr>
+          <w:b/>
+        </w:rPr>
+        <w:t>int</w:t>
+      </w:r>
+      <w:proofErr w:type="spellEnd"/>
+      <w:r>
+        <w:rPr>
+          <w:b/>
+        </w:rPr>
+        <w:t>(11) NOT NULL AUTO_INCREMENT,</w:t>
+      </w:r>
+    </w:p>
+    <w:p>
+      <w:pPr>
+        <w:pStyle w:val="ListParagraph"/>
+        <w:rPr>
+          <w:b/>
+        </w:rPr>
+      </w:pPr>
+      <w:r>
+        <w:rPr>
+          <w:b/>
+        </w:rPr>
+        <w:t xml:space="preserve"> `</w:t>
+      </w:r>
+      <w:proofErr w:type="spellStart"/>
+      <w:r>
+        <w:rPr>
+          <w:b/>
+        </w:rPr>
+        <w:t>url_scanned</w:t>
+      </w:r>
+      <w:proofErr w:type="spellEnd"/>
+      <w:r>
+        <w:rPr>
+          <w:b/>
+        </w:rPr>
+        <w:t xml:space="preserve">` </w:t>
+      </w:r>
+      <w:proofErr w:type="gramStart"/>
+      <w:r>
+        <w:rPr>
+          <w:b/>
+        </w:rPr>
+        <w:t>varchar(</w:t>
+      </w:r>
+      <w:proofErr w:type="gramEnd"/>
+      <w:r>
+        <w:rPr>
+          <w:b/>
+        </w:rPr>
+        <w:t>300) DEFAULT NULL,</w:t>
+      </w:r>
+    </w:p>
+    <w:p>
+      <w:pPr>
+        <w:pStyle w:val="ListParagraph"/>
+        <w:rPr>
+          <w:b/>
+        </w:rPr>
+      </w:pPr>
+      <w:r>
+        <w:rPr>
+          <w:b/>
+        </w:rPr>
+        <w:t xml:space="preserve"> `</w:t>
+      </w:r>
+      <w:proofErr w:type="spellStart"/>
+      <w:r>
+        <w:rPr>
+          <w:b/>
+        </w:rPr>
+        <w:t>code_snippet</w:t>
+      </w:r>
+      <w:proofErr w:type="spellEnd"/>
+      <w:r>
+        <w:rPr>
+          <w:b/>
+        </w:rPr>
+        <w:t xml:space="preserve">` </w:t>
+      </w:r>
+      <w:proofErr w:type="gramStart"/>
+      <w:r>
+        <w:rPr>
+          <w:b/>
+        </w:rPr>
+        <w:t>varchar(</w:t>
+      </w:r>
+      <w:proofErr w:type="gramEnd"/>
+      <w:r>
+        <w:rPr>
+          <w:b/>
+        </w:rPr>
+        <w:t>1000) DEFAULT NULL,</w:t>
+      </w:r>
+    </w:p>
+    <w:p>
+      <w:pPr>
+        <w:pStyle w:val="ListParagraph"/>
+        <w:rPr>
+          <w:b/>
+        </w:rPr>
+      </w:pPr>
+      <w:r>
+        <w:rPr>
+          <w:b/>
+        </w:rPr>
+        <w:t xml:space="preserve"> `</w:t>
+      </w:r>
+      <w:proofErr w:type="spellStart"/>
+      <w:r>
+        <w:rPr>
+          <w:b/>
+        </w:rPr>
+        <w:t>last_updated_dt</w:t>
+      </w:r>
+      <w:proofErr w:type="spellEnd"/>
+      <w:r>
+        <w:rPr>
+          <w:b/>
+        </w:rPr>
+        <w:t xml:space="preserve">` </w:t>
+      </w:r>
+      <w:proofErr w:type="spellStart"/>
+      <w:r>
+        <w:rPr>
+          <w:b/>
+        </w:rPr>
+        <w:t>datetime</w:t>
+      </w:r>
+      <w:proofErr w:type="spellEnd"/>
+      <w:r>
+        <w:rPr>
+          <w:b/>
+        </w:rPr>
+        <w:t xml:space="preserve"> DEFAULT NULL,</w:t>
+      </w:r>
+    </w:p>
+    <w:p>
+      <w:pPr>
+        <w:pStyle w:val="ListParagraph"/>
+        <w:rPr>
+          <w:b/>
+        </w:rPr>
+      </w:pPr>
+      <w:r>
+        <w:rPr>
+          <w:b/>
+        </w:rPr>
+        <w:t xml:space="preserve"> PRIMARY KEY (`id`)</w:t>
+      </w:r>
+    </w:p>
+    <w:p>
+      <w:pPr>
+        <w:pStyle w:val="ListParagraph"/>
+        <w:rPr>
+          <w:b/>
+        </w:rPr>
+      </w:pPr>
+      <w:r>
+        <w:rPr>
+          <w:b/>
+        </w:rPr>
+        <w:t>) ENGINE=</w:t>
+      </w:r>
+      <w:proofErr w:type="spellStart"/>
+      <w:r>
+        <w:rPr>
+          <w:b/>
+        </w:rPr>
+        <w:t>InnoDB</w:t>
+      </w:r>
+      <w:proofErr w:type="spellEnd"/>
+      <w:r>
+        <w:rPr>
+          <w:b/>
+        </w:rPr>
+        <w:t xml:space="preserve"> AUTO_INCREMENT=68 DEFAULT CHARSET=latin1;</w:t>
+      </w:r>
+    </w:p>
+    <w:p>
+      <w:pPr>
+        <w:pStyle w:val="ListParagraph"/>
+      </w:pPr>
+    </w:p>
+    <w:p>
+      <w:pPr>
+        <w:pStyle w:val="ListParagraph"/>
+      </w:pPr>
     </w:p>
     <w:p>
       <w:pPr>
@@ -253,7 +584,34 @@
         </w:numPr>
       </w:pPr>
       <w:r>
-        <w:t>Execute the command "</w:t>
+        <w:t xml:space="preserve">Now </w:t>
+      </w:r>
+      <w:r>
+        <w:t xml:space="preserve">open the command prompt and </w:t>
+      </w:r>
+      <w:r>
+        <w:t>cd to path D:\Projects\</w:t>
+      </w:r>
+      <w:r>
+        <w:t>NodeJS_Projects</w:t>
+      </w:r>
+      <w:r>
+        <w:t>\</w:t>
+      </w:r>
+      <w:r>
+        <w:t>SourceCodeFind</w:t>
+      </w:r>
+      <w:r>
+        <w:t>\</w:t>
+      </w:r>
+      <w:r>
+        <w:t>NodeRestAPI</w:t>
+      </w:r>
+      <w:r>
+        <w:t xml:space="preserve"> and e</w:t>
+      </w:r>
+      <w:r>
+        <w:t>xecute the command "</w:t>
       </w:r>
       <w:proofErr w:type="spellStart"/>
       <w:r>
@@ -271,15 +629,44 @@
       <w:pPr>
         <w:pStyle w:val="ListParagraph"/>
       </w:pPr>
+    </w:p>
+    <w:p>
+      <w:pPr>
+        <w:pStyle w:val="ListParagraph"/>
+        <w:numPr>
+          <w:ilvl w:val="0"/>
+          <w:numId w:val="11"/>
+        </w:numPr>
+      </w:pPr>
+      <w:r>
+        <w:t xml:space="preserve">Now </w:t>
+      </w:r>
+      <w:r>
+        <w:t>execute the command “</w:t>
+      </w:r>
+      <w:proofErr w:type="spellStart"/>
+      <w:r>
+        <w:t>nodemon</w:t>
+      </w:r>
+      <w:proofErr w:type="spellEnd"/>
+      <w:r>
+        <w:t>”</w:t>
+      </w:r>
+    </w:p>
+    <w:p>
+      <w:pPr>
+        <w:pStyle w:val="ListParagraph"/>
+      </w:pPr>
       <w:r>
         <w:rPr>
           <w:noProof/>
         </w:rPr>
+        <w:lastRenderedPageBreak/>
         <w:drawing>
-          <wp:inline distT="0" distB="0" distL="0" distR="0">
-            <wp:extent cx="4206240" cy="914400"/>
-            <wp:effectExtent l="0" t="0" r="3810" b="0"/>
-            <wp:docPr id="3" name="Picture 3"/>
+          <wp:inline distT="0" distB="0" distL="0" distR="0" wp14:anchorId="73BC056C" wp14:editId="0FEA5D6F">
+            <wp:extent cx="5943600" cy="1816735"/>
+            <wp:effectExtent l="0" t="0" r="0" b="0"/>
+            <wp:docPr id="4" name="Picture 4"/>
             <wp:cNvGraphicFramePr>
               <a:graphicFrameLocks xmlns:a="http://schemas.openxmlformats.org/drawingml/2006/main" noChangeAspect="1"/>
             </wp:cNvGraphicFramePr>
@@ -287,36 +674,23 @@
               <a:graphicData uri="http://schemas.openxmlformats.org/drawingml/2006/picture">
                 <pic:pic xmlns:pic="http://schemas.openxmlformats.org/drawingml/2006/picture">
                   <pic:nvPicPr>
-                    <pic:cNvPr id="0" name="Picture 1"/>
-                    <pic:cNvPicPr>
-                      <a:picLocks noChangeAspect="1" noChangeArrowheads="1"/>
-                    </pic:cNvPicPr>
+                    <pic:cNvPr id="1" name=""/>
+                    <pic:cNvPicPr/>
                   </pic:nvPicPr>
                   <pic:blipFill>
-                    <a:blip r:embed="rId6">
-                      <a:extLst>
-                        <a:ext uri="{28A0092B-C50C-407E-A947-70E740481C1C}">
-                          <a14:useLocalDpi xmlns:a14="http://schemas.microsoft.com/office/drawing/2010/main" val="0"/>
-                        </a:ext>
-                      </a:extLst>
-                    </a:blip>
-                    <a:srcRect/>
+                    <a:blip r:embed="rId6"/>
                     <a:stretch>
                       <a:fillRect/>
                     </a:stretch>
                   </pic:blipFill>
-                  <pic:spPr bwMode="auto">
+                  <pic:spPr>
                     <a:xfrm>
                       <a:off x="0" y="0"/>
-                      <a:ext cx="4206240" cy="914400"/>
+                      <a:ext cx="5943600" cy="1816735"/>
                     </a:xfrm>
                     <a:prstGeom prst="rect">
                       <a:avLst/>
                     </a:prstGeom>
-                    <a:noFill/>
-                    <a:ln>
-                      <a:noFill/>
-                    </a:ln>
                   </pic:spPr>
                 </pic:pic>
               </a:graphicData>
@@ -328,16 +702,49 @@
     <w:p>
       <w:pPr>
         <w:pStyle w:val="ListParagraph"/>
+      </w:pPr>
+    </w:p>
+    <w:p>
+      <w:pPr>
+        <w:pStyle w:val="ListParagraph"/>
+      </w:pPr>
+      <w:r>
+        <w:t xml:space="preserve">Note: Please don’t close this. This is the Server code which should be running. Incase if you want to stop this, you can use CTRL + C and </w:t>
+      </w:r>
+      <w:r>
+        <w:t>close</w:t>
+      </w:r>
+      <w:r>
+        <w:t xml:space="preserve"> the window.</w:t>
+      </w:r>
+    </w:p>
+    <w:p>
+      <w:pPr>
+        <w:pStyle w:val="ListParagraph"/>
         <w:numPr>
           <w:ilvl w:val="0"/>
           <w:numId w:val="11"/>
         </w:numPr>
       </w:pPr>
       <w:r>
-        <w:t>Now execute the command “node app.js”</w:t>
-      </w:r>
-      <w:r>
-        <w:t xml:space="preserve">. </w:t>
+        <w:t>Now install the Chrome Extension plugin. For this, o</w:t>
+      </w:r>
+      <w:r>
+        <w:t xml:space="preserve">pen Chrome </w:t>
+      </w:r>
+      <w:r>
+        <w:t xml:space="preserve">browser </w:t>
+      </w:r>
+      <w:r>
+        <w:t>and type “chrome</w:t>
+      </w:r>
+      <w:proofErr w:type="gramStart"/>
+      <w:r>
+        <w:t>:/</w:t>
+      </w:r>
+      <w:proofErr w:type="gramEnd"/>
+      <w:r>
+        <w:t>/extensions” in tab to bring up the extensions page</w:t>
       </w:r>
     </w:p>
     <w:p>
@@ -345,31 +752,14 @@
         <w:pStyle w:val="ListParagraph"/>
       </w:pPr>
       <w:r>
-        <w:t xml:space="preserve">This will output the source code snippet from the website </w:t>
-      </w:r>
-      <w:r>
-        <w:t>https://stackoverflow.com/questions/47903131/need-example-code-on-spring-integration-example-for-aws-s3-as-inbound-and-apache</w:t>
-      </w:r>
-    </w:p>
-    <w:p>
-      <w:pPr>
-        <w:pStyle w:val="ListParagraph"/>
-      </w:pPr>
-    </w:p>
-    <w:p>
-      <w:pPr>
-        <w:pStyle w:val="ListParagraph"/>
-      </w:pPr>
-      <w:r>
         <w:rPr>
           <w:noProof/>
         </w:rPr>
-        <w:lastRenderedPageBreak/>
         <w:drawing>
-          <wp:inline distT="0" distB="0" distL="0" distR="0">
-            <wp:extent cx="5943600" cy="4297680"/>
-            <wp:effectExtent l="0" t="0" r="0" b="7620"/>
-            <wp:docPr id="6" name="Picture 6"/>
+          <wp:inline distT="0" distB="0" distL="0" distR="0" wp14:anchorId="54D90A97" wp14:editId="25783306">
+            <wp:extent cx="5943600" cy="1109980"/>
+            <wp:effectExtent l="0" t="0" r="0" b="0"/>
+            <wp:docPr id="7" name="Picture 7"/>
             <wp:cNvGraphicFramePr>
               <a:graphicFrameLocks xmlns:a="http://schemas.openxmlformats.org/drawingml/2006/main" noChangeAspect="1"/>
             </wp:cNvGraphicFramePr>
@@ -377,36 +767,23 @@
               <a:graphicData uri="http://schemas.openxmlformats.org/drawingml/2006/picture">
                 <pic:pic xmlns:pic="http://schemas.openxmlformats.org/drawingml/2006/picture">
                   <pic:nvPicPr>
-                    <pic:cNvPr id="0" name="Picture 3"/>
-                    <pic:cNvPicPr>
-                      <a:picLocks noChangeAspect="1" noChangeArrowheads="1"/>
-                    </pic:cNvPicPr>
+                    <pic:cNvPr id="1" name=""/>
+                    <pic:cNvPicPr/>
                   </pic:nvPicPr>
                   <pic:blipFill>
-                    <a:blip r:embed="rId7">
-                      <a:extLst>
-                        <a:ext uri="{28A0092B-C50C-407E-A947-70E740481C1C}">
-                          <a14:useLocalDpi xmlns:a14="http://schemas.microsoft.com/office/drawing/2010/main" val="0"/>
-                        </a:ext>
-                      </a:extLst>
-                    </a:blip>
-                    <a:srcRect/>
+                    <a:blip r:embed="rId7"/>
                     <a:stretch>
                       <a:fillRect/>
                     </a:stretch>
                   </pic:blipFill>
-                  <pic:spPr bwMode="auto">
+                  <pic:spPr>
                     <a:xfrm>
                       <a:off x="0" y="0"/>
-                      <a:ext cx="5943600" cy="4297680"/>
+                      <a:ext cx="5943600" cy="1109980"/>
                     </a:xfrm>
                     <a:prstGeom prst="rect">
                       <a:avLst/>
                     </a:prstGeom>
-                    <a:noFill/>
-                    <a:ln>
-                      <a:noFill/>
-                    </a:ln>
                   </pic:spPr>
                 </pic:pic>
               </a:graphicData>
@@ -419,7 +796,214 @@
       <w:pPr>
         <w:pStyle w:val="ListParagraph"/>
       </w:pPr>
-    </w:p>
+      <w:r>
+        <w:t>Now enter the path D:\Projects\NodeJS_Projects</w:t>
+      </w:r>
+      <w:r>
+        <w:t>\SourceCodeFind\ChromeExtension</w:t>
+      </w:r>
+      <w:r>
+        <w:t xml:space="preserve"> and click Ok button.</w:t>
+      </w:r>
+    </w:p>
+    <w:p>
+      <w:r>
+        <w:rPr>
+          <w:noProof/>
+        </w:rPr>
+        <w:drawing>
+          <wp:inline distT="0" distB="0" distL="0" distR="0" wp14:anchorId="18D8F95F" wp14:editId="6DFC2031">
+            <wp:extent cx="3048000" cy="3448050"/>
+            <wp:effectExtent l="0" t="0" r="0" b="0"/>
+            <wp:docPr id="8" name="Picture 8"/>
+            <wp:cNvGraphicFramePr>
+              <a:graphicFrameLocks xmlns:a="http://schemas.openxmlformats.org/drawingml/2006/main" noChangeAspect="1"/>
+            </wp:cNvGraphicFramePr>
+            <a:graphic xmlns:a="http://schemas.openxmlformats.org/drawingml/2006/main">
+              <a:graphicData uri="http://schemas.openxmlformats.org/drawingml/2006/picture">
+                <pic:pic xmlns:pic="http://schemas.openxmlformats.org/drawingml/2006/picture">
+                  <pic:nvPicPr>
+                    <pic:cNvPr id="1" name=""/>
+                    <pic:cNvPicPr/>
+                  </pic:nvPicPr>
+                  <pic:blipFill>
+                    <a:blip r:embed="rId8"/>
+                    <a:stretch>
+                      <a:fillRect/>
+                    </a:stretch>
+                  </pic:blipFill>
+                  <pic:spPr>
+                    <a:xfrm>
+                      <a:off x="0" y="0"/>
+                      <a:ext cx="3048000" cy="3448050"/>
+                    </a:xfrm>
+                    <a:prstGeom prst="rect">
+                      <a:avLst/>
+                    </a:prstGeom>
+                  </pic:spPr>
+                </pic:pic>
+              </a:graphicData>
+            </a:graphic>
+          </wp:inline>
+        </w:drawing>
+      </w:r>
+    </w:p>
+    <w:p>
+      <w:r>
+        <w:lastRenderedPageBreak/>
+        <w:t>Now you will see the extension added and you will see a blue icon added on the left hand side</w:t>
+      </w:r>
+      <w:r>
+        <w:t xml:space="preserve"> (as highlighted in yellow)</w:t>
+      </w:r>
+      <w:r>
+        <w:t>.</w:t>
+      </w:r>
+      <w:r>
+        <w:t xml:space="preserve"> </w:t>
+      </w:r>
+    </w:p>
+    <w:p>
+      <w:r>
+        <w:rPr>
+          <w:noProof/>
+        </w:rPr>
+        <w:drawing>
+          <wp:inline distT="0" distB="0" distL="0" distR="0" wp14:anchorId="454C2269" wp14:editId="1B38C6E5">
+            <wp:extent cx="5943600" cy="1947545"/>
+            <wp:effectExtent l="0" t="0" r="0" b="0"/>
+            <wp:docPr id="9" name="Picture 9"/>
+            <wp:cNvGraphicFramePr>
+              <a:graphicFrameLocks xmlns:a="http://schemas.openxmlformats.org/drawingml/2006/main" noChangeAspect="1"/>
+            </wp:cNvGraphicFramePr>
+            <a:graphic xmlns:a="http://schemas.openxmlformats.org/drawingml/2006/main">
+              <a:graphicData uri="http://schemas.openxmlformats.org/drawingml/2006/picture">
+                <pic:pic xmlns:pic="http://schemas.openxmlformats.org/drawingml/2006/picture">
+                  <pic:nvPicPr>
+                    <pic:cNvPr id="1" name=""/>
+                    <pic:cNvPicPr/>
+                  </pic:nvPicPr>
+                  <pic:blipFill>
+                    <a:blip r:embed="rId9"/>
+                    <a:stretch>
+                      <a:fillRect/>
+                    </a:stretch>
+                  </pic:blipFill>
+                  <pic:spPr>
+                    <a:xfrm>
+                      <a:off x="0" y="0"/>
+                      <a:ext cx="5943600" cy="1947545"/>
+                    </a:xfrm>
+                    <a:prstGeom prst="rect">
+                      <a:avLst/>
+                    </a:prstGeom>
+                  </pic:spPr>
+                </pic:pic>
+              </a:graphicData>
+            </a:graphic>
+          </wp:inline>
+        </w:drawing>
+      </w:r>
+    </w:p>
+    <w:p>
+      <w:r>
+        <w:t>Now click this icon (highlighted in yellow)</w:t>
+      </w:r>
+      <w:r>
+        <w:t>, you</w:t>
+      </w:r>
+      <w:r>
+        <w:t xml:space="preserve"> will see the “Copy” button. Now click this “Copy” button, it will display “Record inserted successfully”. Note that the Server component in Step 5 is running for this to be working.</w:t>
+      </w:r>
+      <w:bookmarkStart w:id="0" w:name="_GoBack"/>
+      <w:bookmarkEnd w:id="0"/>
+    </w:p>
+    <w:p>
+      <w:r>
+        <w:rPr>
+          <w:noProof/>
+        </w:rPr>
+        <w:drawing>
+          <wp:inline distT="0" distB="0" distL="0" distR="0" wp14:anchorId="3CDCDCF2" wp14:editId="53CEF9E0">
+            <wp:extent cx="5943600" cy="549275"/>
+            <wp:effectExtent l="0" t="0" r="0" b="3175"/>
+            <wp:docPr id="10" name="Picture 10"/>
+            <wp:cNvGraphicFramePr>
+              <a:graphicFrameLocks xmlns:a="http://schemas.openxmlformats.org/drawingml/2006/main" noChangeAspect="1"/>
+            </wp:cNvGraphicFramePr>
+            <a:graphic xmlns:a="http://schemas.openxmlformats.org/drawingml/2006/main">
+              <a:graphicData uri="http://schemas.openxmlformats.org/drawingml/2006/picture">
+                <pic:pic xmlns:pic="http://schemas.openxmlformats.org/drawingml/2006/picture">
+                  <pic:nvPicPr>
+                    <pic:cNvPr id="1" name=""/>
+                    <pic:cNvPicPr/>
+                  </pic:nvPicPr>
+                  <pic:blipFill>
+                    <a:blip r:embed="rId10"/>
+                    <a:stretch>
+                      <a:fillRect/>
+                    </a:stretch>
+                  </pic:blipFill>
+                  <pic:spPr>
+                    <a:xfrm>
+                      <a:off x="0" y="0"/>
+                      <a:ext cx="5943600" cy="549275"/>
+                    </a:xfrm>
+                    <a:prstGeom prst="rect">
+                      <a:avLst/>
+                    </a:prstGeom>
+                  </pic:spPr>
+                </pic:pic>
+              </a:graphicData>
+            </a:graphic>
+          </wp:inline>
+        </w:drawing>
+      </w:r>
+    </w:p>
+    <w:p/>
+    <w:p>
+      <w:r>
+        <w:rPr>
+          <w:noProof/>
+        </w:rPr>
+        <w:drawing>
+          <wp:inline distT="0" distB="0" distL="0" distR="0" wp14:anchorId="753C448B" wp14:editId="736E2579">
+            <wp:extent cx="5943600" cy="892810"/>
+            <wp:effectExtent l="0" t="0" r="0" b="2540"/>
+            <wp:docPr id="11" name="Picture 11"/>
+            <wp:cNvGraphicFramePr>
+              <a:graphicFrameLocks xmlns:a="http://schemas.openxmlformats.org/drawingml/2006/main" noChangeAspect="1"/>
+            </wp:cNvGraphicFramePr>
+            <a:graphic xmlns:a="http://schemas.openxmlformats.org/drawingml/2006/main">
+              <a:graphicData uri="http://schemas.openxmlformats.org/drawingml/2006/picture">
+                <pic:pic xmlns:pic="http://schemas.openxmlformats.org/drawingml/2006/picture">
+                  <pic:nvPicPr>
+                    <pic:cNvPr id="1" name=""/>
+                    <pic:cNvPicPr/>
+                  </pic:nvPicPr>
+                  <pic:blipFill>
+                    <a:blip r:embed="rId11"/>
+                    <a:stretch>
+                      <a:fillRect/>
+                    </a:stretch>
+                  </pic:blipFill>
+                  <pic:spPr>
+                    <a:xfrm>
+                      <a:off x="0" y="0"/>
+                      <a:ext cx="5943600" cy="892810"/>
+                    </a:xfrm>
+                    <a:prstGeom prst="rect">
+                      <a:avLst/>
+                    </a:prstGeom>
+                  </pic:spPr>
+                </pic:pic>
+              </a:graphicData>
+            </a:graphic>
+          </wp:inline>
+        </w:drawing>
+      </w:r>
+    </w:p>
+    <w:p/>
     <w:p>
       <w:pPr>
         <w:rPr>
@@ -552,7 +1136,7 @@
       <w:r>
         <w:t xml:space="preserve"> from the Nodes.js® web site - </w:t>
       </w:r>
-      <w:hyperlink r:id="rId8" w:history="1">
+      <w:hyperlink r:id="rId12" w:history="1">
         <w:r>
           <w:rPr>
             <w:rStyle w:val="Hyperlink"/>
@@ -589,7 +1173,7 @@
                     </pic:cNvPicPr>
                   </pic:nvPicPr>
                   <pic:blipFill>
-                    <a:blip r:embed="rId9">
+                    <a:blip r:embed="rId13">
                       <a:extLst>
                         <a:ext uri="{28A0092B-C50C-407E-A947-70E740481C1C}">
                           <a14:useLocalDpi xmlns:a14="http://schemas.microsoft.com/office/drawing/2010/main" val="0"/>
@@ -682,7 +1266,7 @@
                     </pic:cNvPicPr>
                   </pic:nvPicPr>
                   <pic:blipFill>
-                    <a:blip r:embed="rId10">
+                    <a:blip r:embed="rId14">
                       <a:extLst>
                         <a:ext uri="{28A0092B-C50C-407E-A947-70E740481C1C}">
                           <a14:useLocalDpi xmlns:a14="http://schemas.microsoft.com/office/drawing/2010/main" val="0"/>
@@ -872,7 +1456,7 @@
                     </pic:cNvPicPr>
                   </pic:nvPicPr>
                   <pic:blipFill>
-                    <a:blip r:embed="rId11">
+                    <a:blip r:embed="rId15">
                       <a:extLst>
                         <a:ext uri="{28A0092B-C50C-407E-A947-70E740481C1C}">
                           <a14:useLocalDpi xmlns:a14="http://schemas.microsoft.com/office/drawing/2010/main" val="0"/>
@@ -1103,7 +1687,7 @@
                     <pic:cNvPicPr/>
                   </pic:nvPicPr>
                   <pic:blipFill>
-                    <a:blip r:embed="rId12"/>
+                    <a:blip r:embed="rId16"/>
                     <a:stretch>
                       <a:fillRect/>
                     </a:stretch>
@@ -2521,6 +3105,95 @@
     </w:lvl>
   </w:abstractNum>
   <w:abstractNum w:abstractNumId="15" w15:restartNumberingAfterBreak="0">
+    <w:nsid w:val="490D365B"/>
+    <w:multiLevelType w:val="hybridMultilevel"/>
+    <w:tmpl w:val="889C4B1E"/>
+    <w:lvl w:ilvl="0" w:tplc="0409000F">
+      <w:start w:val="1"/>
+      <w:numFmt w:val="decimal"/>
+      <w:lvlText w:val="%1."/>
+      <w:lvlJc w:val="left"/>
+      <w:pPr>
+        <w:ind w:left="720" w:hanging="360"/>
+      </w:pPr>
+      <w:rPr>
+        <w:rFonts w:hint="default"/>
+      </w:rPr>
+    </w:lvl>
+    <w:lvl w:ilvl="1" w:tplc="04090019" w:tentative="1">
+      <w:start w:val="1"/>
+      <w:numFmt w:val="lowerLetter"/>
+      <w:lvlText w:val="%2."/>
+      <w:lvlJc w:val="left"/>
+      <w:pPr>
+        <w:ind w:left="1440" w:hanging="360"/>
+      </w:pPr>
+    </w:lvl>
+    <w:lvl w:ilvl="2" w:tplc="0409001B" w:tentative="1">
+      <w:start w:val="1"/>
+      <w:numFmt w:val="lowerRoman"/>
+      <w:lvlText w:val="%3."/>
+      <w:lvlJc w:val="right"/>
+      <w:pPr>
+        <w:ind w:left="2160" w:hanging="180"/>
+      </w:pPr>
+    </w:lvl>
+    <w:lvl w:ilvl="3" w:tplc="0409000F" w:tentative="1">
+      <w:start w:val="1"/>
+      <w:numFmt w:val="decimal"/>
+      <w:lvlText w:val="%4."/>
+      <w:lvlJc w:val="left"/>
+      <w:pPr>
+        <w:ind w:left="2880" w:hanging="360"/>
+      </w:pPr>
+    </w:lvl>
+    <w:lvl w:ilvl="4" w:tplc="04090019" w:tentative="1">
+      <w:start w:val="1"/>
+      <w:numFmt w:val="lowerLetter"/>
+      <w:lvlText w:val="%5."/>
+      <w:lvlJc w:val="left"/>
+      <w:pPr>
+        <w:ind w:left="3600" w:hanging="360"/>
+      </w:pPr>
+    </w:lvl>
+    <w:lvl w:ilvl="5" w:tplc="0409001B" w:tentative="1">
+      <w:start w:val="1"/>
+      <w:numFmt w:val="lowerRoman"/>
+      <w:lvlText w:val="%6."/>
+      <w:lvlJc w:val="right"/>
+      <w:pPr>
+        <w:ind w:left="4320" w:hanging="180"/>
+      </w:pPr>
+    </w:lvl>
+    <w:lvl w:ilvl="6" w:tplc="0409000F" w:tentative="1">
+      <w:start w:val="1"/>
+      <w:numFmt w:val="decimal"/>
+      <w:lvlText w:val="%7."/>
+      <w:lvlJc w:val="left"/>
+      <w:pPr>
+        <w:ind w:left="5040" w:hanging="360"/>
+      </w:pPr>
+    </w:lvl>
+    <w:lvl w:ilvl="7" w:tplc="04090019" w:tentative="1">
+      <w:start w:val="1"/>
+      <w:numFmt w:val="lowerLetter"/>
+      <w:lvlText w:val="%8."/>
+      <w:lvlJc w:val="left"/>
+      <w:pPr>
+        <w:ind w:left="5760" w:hanging="360"/>
+      </w:pPr>
+    </w:lvl>
+    <w:lvl w:ilvl="8" w:tplc="0409001B" w:tentative="1">
+      <w:start w:val="1"/>
+      <w:numFmt w:val="lowerRoman"/>
+      <w:lvlText w:val="%9."/>
+      <w:lvlJc w:val="right"/>
+      <w:pPr>
+        <w:ind w:left="6480" w:hanging="180"/>
+      </w:pPr>
+    </w:lvl>
+  </w:abstractNum>
+  <w:abstractNum w:abstractNumId="16" w15:restartNumberingAfterBreak="0">
     <w:nsid w:val="52CB6A0C"/>
     <w:multiLevelType w:val="hybridMultilevel"/>
     <w:tmpl w:val="67AA5788"/>
@@ -2609,7 +3282,7 @@
       </w:pPr>
     </w:lvl>
   </w:abstractNum>
-  <w:abstractNum w:abstractNumId="16" w15:restartNumberingAfterBreak="0">
+  <w:abstractNum w:abstractNumId="17" w15:restartNumberingAfterBreak="0">
     <w:nsid w:val="5BBC0533"/>
     <w:multiLevelType w:val="hybridMultilevel"/>
     <w:tmpl w:val="7604D488"/>
@@ -2698,7 +3371,7 @@
       </w:pPr>
     </w:lvl>
   </w:abstractNum>
-  <w:abstractNum w:abstractNumId="17" w15:restartNumberingAfterBreak="0">
+  <w:abstractNum w:abstractNumId="18" w15:restartNumberingAfterBreak="0">
     <w:nsid w:val="5CF01C9D"/>
     <w:multiLevelType w:val="hybridMultilevel"/>
     <w:tmpl w:val="0C5CA66C"/>
@@ -2788,7 +3461,7 @@
       </w:pPr>
     </w:lvl>
   </w:abstractNum>
-  <w:abstractNum w:abstractNumId="18" w15:restartNumberingAfterBreak="0">
+  <w:abstractNum w:abstractNumId="19" w15:restartNumberingAfterBreak="0">
     <w:nsid w:val="62650C5A"/>
     <w:multiLevelType w:val="hybridMultilevel"/>
     <w:tmpl w:val="CFBCE8BC"/>
@@ -2878,7 +3551,7 @@
       </w:pPr>
     </w:lvl>
   </w:abstractNum>
-  <w:abstractNum w:abstractNumId="19" w15:restartNumberingAfterBreak="0">
+  <w:abstractNum w:abstractNumId="20" w15:restartNumberingAfterBreak="0">
     <w:nsid w:val="749706F9"/>
     <w:multiLevelType w:val="hybridMultilevel"/>
     <w:tmpl w:val="76AAC0A8"/>
@@ -2991,7 +3664,7 @@
       </w:rPr>
     </w:lvl>
   </w:abstractNum>
-  <w:abstractNum w:abstractNumId="20" w15:restartNumberingAfterBreak="0">
+  <w:abstractNum w:abstractNumId="21" w15:restartNumberingAfterBreak="0">
     <w:nsid w:val="79796F60"/>
     <w:multiLevelType w:val="hybridMultilevel"/>
     <w:tmpl w:val="F25A1C96"/>
@@ -3104,7 +3777,7 @@
       </w:rPr>
     </w:lvl>
   </w:abstractNum>
-  <w:abstractNum w:abstractNumId="21" w15:restartNumberingAfterBreak="0">
+  <w:abstractNum w:abstractNumId="22" w15:restartNumberingAfterBreak="0">
     <w:nsid w:val="7A2B24D5"/>
     <w:multiLevelType w:val="hybridMultilevel"/>
     <w:tmpl w:val="88CC5AF8"/>
@@ -3200,22 +3873,22 @@
     <w:abstractNumId w:val="7"/>
   </w:num>
   <w:num w:numId="3">
-    <w:abstractNumId w:val="20"/>
+    <w:abstractNumId w:val="21"/>
   </w:num>
   <w:num w:numId="4">
-    <w:abstractNumId w:val="19"/>
+    <w:abstractNumId w:val="20"/>
   </w:num>
   <w:num w:numId="5">
     <w:abstractNumId w:val="13"/>
   </w:num>
   <w:num w:numId="6">
-    <w:abstractNumId w:val="16"/>
+    <w:abstractNumId w:val="17"/>
   </w:num>
   <w:num w:numId="7">
     <w:abstractNumId w:val="2"/>
   </w:num>
   <w:num w:numId="8">
-    <w:abstractNumId w:val="15"/>
+    <w:abstractNumId w:val="16"/>
   </w:num>
   <w:num w:numId="9">
     <w:abstractNumId w:val="10"/>
@@ -3227,7 +3900,7 @@
     <w:abstractNumId w:val="1"/>
   </w:num>
   <w:num w:numId="12">
-    <w:abstractNumId w:val="18"/>
+    <w:abstractNumId w:val="19"/>
   </w:num>
   <w:num w:numId="13">
     <w:abstractNumId w:val="14"/>
@@ -3248,16 +3921,19 @@
     <w:abstractNumId w:val="0"/>
   </w:num>
   <w:num w:numId="19">
-    <w:abstractNumId w:val="17"/>
+    <w:abstractNumId w:val="18"/>
   </w:num>
   <w:num w:numId="20">
-    <w:abstractNumId w:val="21"/>
+    <w:abstractNumId w:val="22"/>
   </w:num>
   <w:num w:numId="21">
     <w:abstractNumId w:val="3"/>
   </w:num>
   <w:num w:numId="22">
     <w:abstractNumId w:val="6"/>
+  </w:num>
+  <w:num w:numId="23">
+    <w:abstractNumId w:val="15"/>
   </w:num>
 </w:numbering>
 </file>

</xml_diff>